<commit_message>
Wireframe Images And Word Updates
</commit_message>
<xml_diff>
--- a/Task1_Proposal_715142_Gallagher_J.docx
+++ b/Task1_Proposal_715142_Gallagher_J.docx
@@ -1,6 +1,6 @@
 
 <file path=word/document.xml><?xml version="1.0" encoding="utf-8"?>
-<w:document xmlns:wpc="http://schemas.microsoft.com/office/word/2010/wordprocessingCanvas" xmlns:cx="http://schemas.microsoft.com/office/drawing/2014/chartex" xmlns:cx1="http://schemas.microsoft.com/office/drawing/2015/9/8/chartex" xmlns:cx2="http://schemas.microsoft.com/office/drawing/2015/10/21/chartex" xmlns:cx3="http://schemas.microsoft.com/office/drawing/2016/5/9/chartex" xmlns:cx4="http://schemas.microsoft.com/office/drawing/2016/5/10/chartex" xmlns:cx5="http://schemas.microsoft.com/office/drawing/2016/5/11/chartex" xmlns:cx6="http://schemas.microsoft.com/office/drawing/2016/5/12/chartex" xmlns:cx7="http://schemas.microsoft.com/office/drawing/2016/5/13/chartex" xmlns:cx8="http://schemas.microsoft.com/office/drawing/2016/5/14/chartex" xmlns:mc="http://schemas.openxmlformats.org/markup-compatibility/2006" xmlns:aink="http://schemas.microsoft.com/office/drawing/2016/ink" xmlns:am3d="http://schemas.microsoft.com/office/drawing/2017/model3d" xmlns:o="urn:schemas-microsoft-com:office:office" xmlns:r="http://schemas.openxmlformats.org/officeDocument/2006/relationships" xmlns:m="http://schemas.openxmlformats.org/officeDocument/2006/math" xmlns:v="urn:schemas-microsoft-com:vml" xmlns:wp14="http://schemas.microsoft.com/office/word/2010/wordprocessingDrawing" xmlns:wp="http://schemas.openxmlformats.org/drawingml/2006/wordprocessingDrawing" xmlns:w10="urn:schemas-microsoft-com:office:word" xmlns:w="http://schemas.openxmlformats.org/wordprocessingml/2006/main" xmlns:w14="http://schemas.microsoft.com/office/word/2010/wordml" xmlns:w15="http://schemas.microsoft.com/office/word/2012/wordml" xmlns:w16cex="http://schemas.microsoft.com/office/word/2018/wordml/cex" xmlns:w16cid="http://schemas.microsoft.com/office/word/2016/wordml/cid" xmlns:w16="http://schemas.microsoft.com/office/word/2018/wordml" xmlns:w16sdtdh="http://schemas.microsoft.com/office/word/2020/wordml/sdtdatahash" xmlns:w16se="http://schemas.microsoft.com/office/word/2015/wordml/symex" xmlns:wpg="http://schemas.microsoft.com/office/word/2010/wordprocessingGroup" xmlns:wpi="http://schemas.microsoft.com/office/word/2010/wordprocessingInk" xmlns:wne="http://schemas.microsoft.com/office/word/2006/wordml" xmlns:wps="http://schemas.microsoft.com/office/word/2010/wordprocessingShape" mc:Ignorable="w14 w15 w16se w16cid w16 w16cex w16sdtdh wp14">
+<w:document xmlns:wpc="http://schemas.microsoft.com/office/word/2010/wordprocessingCanvas" xmlns:cx="http://schemas.microsoft.com/office/drawing/2014/chartex" xmlns:cx1="http://schemas.microsoft.com/office/drawing/2015/9/8/chartex" xmlns:cx2="http://schemas.microsoft.com/office/drawing/2015/10/21/chartex" xmlns:cx3="http://schemas.microsoft.com/office/drawing/2016/5/9/chartex" xmlns:cx4="http://schemas.microsoft.com/office/drawing/2016/5/10/chartex" xmlns:cx5="http://schemas.microsoft.com/office/drawing/2016/5/11/chartex" xmlns:cx6="http://schemas.microsoft.com/office/drawing/2016/5/12/chartex" xmlns:cx7="http://schemas.microsoft.com/office/drawing/2016/5/13/chartex" xmlns:cx8="http://schemas.microsoft.com/office/drawing/2016/5/14/chartex" xmlns:mc="http://schemas.openxmlformats.org/markup-compatibility/2006" xmlns:aink="http://schemas.microsoft.com/office/drawing/2016/ink" xmlns:am3d="http://schemas.microsoft.com/office/drawing/2017/model3d" xmlns:o="urn:schemas-microsoft-com:office:office" xmlns:oel="http://schemas.microsoft.com/office/2019/extlst" xmlns:r="http://schemas.openxmlformats.org/officeDocument/2006/relationships" xmlns:m="http://schemas.openxmlformats.org/officeDocument/2006/math" xmlns:v="urn:schemas-microsoft-com:vml" xmlns:wp14="http://schemas.microsoft.com/office/word/2010/wordprocessingDrawing" xmlns:wp="http://schemas.openxmlformats.org/drawingml/2006/wordprocessingDrawing" xmlns:w10="urn:schemas-microsoft-com:office:word" xmlns:w="http://schemas.openxmlformats.org/wordprocessingml/2006/main" xmlns:w14="http://schemas.microsoft.com/office/word/2010/wordml" xmlns:w15="http://schemas.microsoft.com/office/word/2012/wordml" xmlns:w16cex="http://schemas.microsoft.com/office/word/2018/wordml/cex" xmlns:w16cid="http://schemas.microsoft.com/office/word/2016/wordml/cid" xmlns:w16="http://schemas.microsoft.com/office/word/2018/wordml" xmlns:w16du="http://schemas.microsoft.com/office/word/2023/wordml/word16du" xmlns:w16sdtdh="http://schemas.microsoft.com/office/word/2020/wordml/sdtdatahash" xmlns:w16sdtfl="http://schemas.microsoft.com/office/word/2024/wordml/sdtformatlock" xmlns:w16se="http://schemas.microsoft.com/office/word/2015/wordml/symex" xmlns:wpg="http://schemas.microsoft.com/office/word/2010/wordprocessingGroup" xmlns:wpi="http://schemas.microsoft.com/office/word/2010/wordprocessingInk" xmlns:wne="http://schemas.microsoft.com/office/word/2006/wordml" xmlns:wps="http://schemas.microsoft.com/office/word/2010/wordprocessingShape" mc:Ignorable="w14 w15 w16se w16cid w16 w16cex w16sdtdh w16sdtfl w16du wp14">
   <w:body>
     <w:p>
       <w:pPr>
@@ -98,7 +98,15 @@
         </w:numPr>
       </w:pPr>
       <w:r>
-        <w:t>Room hire for meetings, training sessions and private events</w:t>
+        <w:t xml:space="preserve">Room </w:t>
+      </w:r>
+      <w:proofErr w:type="gramStart"/>
+      <w:r>
+        <w:t>hire</w:t>
+      </w:r>
+      <w:proofErr w:type="gramEnd"/>
+      <w:r>
+        <w:t xml:space="preserve"> for meetings, training sessions and private events</w:t>
       </w:r>
     </w:p>
     <w:p>
@@ -110,13 +118,16 @@
         </w:numPr>
       </w:pPr>
       <w:r>
-        <w:t xml:space="preserve">Equipment hire such as projectors, speaking and </w:t>
-      </w:r>
-      <w:proofErr w:type="spellStart"/>
-      <w:r>
-        <w:t>seatings</w:t>
-      </w:r>
-      <w:proofErr w:type="spellEnd"/>
+        <w:t xml:space="preserve">Equipment </w:t>
+      </w:r>
+      <w:proofErr w:type="gramStart"/>
+      <w:r>
+        <w:t>hire</w:t>
+      </w:r>
+      <w:proofErr w:type="gramEnd"/>
+      <w:r>
+        <w:t xml:space="preserve"> such as projectors, speaking and seatings</w:t>
+      </w:r>
     </w:p>
     <w:p>
       <w:pPr>
@@ -350,7 +361,13 @@
         <w:t>Provide information about rooms and facilities</w:t>
       </w:r>
       <w:r>
-        <w:t xml:space="preserve"> – The problem being solved here is that there can be customer dissatisfaction, incorrect bookings or repeated enquiries because customers lack clear understanding on rooms and their capacity, and also available facilities. The website can provide the customer understanding and information regarding rooms which are available for hire through images, details on their capacity and facilities such as seating layouts or accessibility options which may be available. </w:t>
+        <w:t xml:space="preserve"> – The problem being solved here is that there can be customer dissatisfaction, incorrect bookings or repeated enquiries because customers lack clear understanding on rooms and their capacity, </w:t>
+      </w:r>
+      <w:r>
+        <w:t>and</w:t>
+      </w:r>
+      <w:r>
+        <w:t xml:space="preserve"> available facilities. The website can provide the customer understanding and information regarding rooms which are available for hire through images, details on their capacity and facilities such as seating layouts or accessibility options which may be available. </w:t>
       </w:r>
       <w:r>
         <w:t xml:space="preserve">This benefits the business as customers don’t need to contact staff which leads to </w:t>
@@ -426,7 +443,23 @@
         <w:t xml:space="preserve">as it is increasing the overall revenue for the company </w:t>
       </w:r>
       <w:r>
-        <w:t>from the solution and also increases the overall amount of potential booking opportunity as customers are able to make bookings at any time and human error is also reduced, also improving the efficiency of the booking system.</w:t>
+        <w:t xml:space="preserve">from the solution </w:t>
+      </w:r>
+      <w:proofErr w:type="gramStart"/>
+      <w:r>
+        <w:t>and also</w:t>
+      </w:r>
+      <w:proofErr w:type="gramEnd"/>
+      <w:r>
+        <w:t xml:space="preserve"> increases the overall amount of potential booking opportunity as customers </w:t>
+      </w:r>
+      <w:proofErr w:type="gramStart"/>
+      <w:r>
+        <w:t>are able to</w:t>
+      </w:r>
+      <w:proofErr w:type="gramEnd"/>
+      <w:r>
+        <w:t xml:space="preserve"> make bookings at any time and human error is also reduced, also improving the efficiency of the booking system.</w:t>
       </w:r>
     </w:p>
     <w:p/>
@@ -446,7 +479,15 @@
         <w:t xml:space="preserve">– </w:t>
       </w:r>
       <w:r>
-        <w:t xml:space="preserve">The problem being solved here is that there are often incorrect or missed reservations as customers currently struggle when tracking and making changes to bookings, and also remembering booking details. This will be solved through the solution allowing registered users to view, update, and cancel any bookings which currently exist and are linked to their account, through their account. This benefits the business as </w:t>
+        <w:t xml:space="preserve">The problem being solved here is that there are often incorrect or missed reservations as customers currently struggle when tracking and making changes to </w:t>
+      </w:r>
+      <w:proofErr w:type="gramStart"/>
+      <w:r>
+        <w:t>bookings, and</w:t>
+      </w:r>
+      <w:proofErr w:type="gramEnd"/>
+      <w:r>
+        <w:t xml:space="preserve"> also remembering booking details. This will be solved through the solution allowing registered users to view, update, and cancel any bookings which currently exist and are linked to their account, through their account. This benefits the business as </w:t>
       </w:r>
       <w:r>
         <w:t>users are given control over their bookings which increases customer trust, this solution also reduces workload and overall improves the user experience for customers.</w:t>
@@ -476,10 +517,22 @@
         <w:t xml:space="preserve"> </w:t>
       </w:r>
       <w:r>
-        <w:t>The problem being solved here is that there is not a way to securely store and manage booking history and customer without the use of accounts. The solution will fix this by allowing for personal data being secure and personalised booking management through the use of customer accounts. This benefits the business as the</w:t>
-      </w:r>
-      <w:r>
-        <w:t xml:space="preserve"> business is able to manage relationships between customers in a more effective manner, also allowing for a more personalised experience for customers and ensuring compliance with data protection.</w:t>
+        <w:t xml:space="preserve">The problem being solved here is that there is not a way to securely store and manage booking history and customer without the use of accounts. The solution will fix this by allowing for personal data being secure and personalised booking management </w:t>
+      </w:r>
+      <w:r>
+        <w:t>using</w:t>
+      </w:r>
+      <w:r>
+        <w:t xml:space="preserve"> customer accounts. This benefits the business as the</w:t>
+      </w:r>
+      <w:r>
+        <w:t xml:space="preserve"> business </w:t>
+      </w:r>
+      <w:r>
+        <w:t>can</w:t>
+      </w:r>
+      <w:r>
+        <w:t xml:space="preserve"> manage relationships between customers in a more effective manner, also allowing for a more personalised experience for customers and ensuring compliance with data protection.</w:t>
       </w:r>
     </w:p>
     <w:p/>
@@ -552,11 +605,9 @@
       <w:r>
         <w:t xml:space="preserve">This benefits the business and complying with W3C and WCAG guidelines demonstrates social responsibility, potentially improving the </w:t>
       </w:r>
-      <w:proofErr w:type="spellStart"/>
-      <w:r>
-        <w:t>companies</w:t>
-      </w:r>
-      <w:proofErr w:type="spellEnd"/>
+      <w:r>
+        <w:t>company’s</w:t>
+      </w:r>
       <w:r>
         <w:t xml:space="preserve"> reputation and expanding the potential customer range, leading to more sales for the company which leads to an increase in</w:t>
       </w:r>
@@ -701,8 +752,8 @@
       <w:tblGrid>
         <w:gridCol w:w="2046"/>
         <w:gridCol w:w="2066"/>
-        <w:gridCol w:w="2338"/>
-        <w:gridCol w:w="2130"/>
+        <w:gridCol w:w="2404"/>
+        <w:gridCol w:w="2064"/>
       </w:tblGrid>
       <w:tr>
         <w:trPr>
@@ -710,7 +761,7 @@
         </w:trPr>
         <w:tc>
           <w:tcPr>
-            <w:tcW w:w="2145" w:type="dxa"/>
+            <w:tcW w:w="2046" w:type="dxa"/>
           </w:tcPr>
           <w:p>
             <w:pPr>
@@ -732,7 +783,7 @@
         </w:tc>
         <w:tc>
           <w:tcPr>
-            <w:tcW w:w="2145" w:type="dxa"/>
+            <w:tcW w:w="2066" w:type="dxa"/>
           </w:tcPr>
           <w:p>
             <w:pPr>
@@ -754,7 +805,7 @@
         </w:tc>
         <w:tc>
           <w:tcPr>
-            <w:tcW w:w="2145" w:type="dxa"/>
+            <w:tcW w:w="2404" w:type="dxa"/>
           </w:tcPr>
           <w:p>
             <w:pPr>
@@ -776,7 +827,7 @@
         </w:tc>
         <w:tc>
           <w:tcPr>
-            <w:tcW w:w="2145" w:type="dxa"/>
+            <w:tcW w:w="2064" w:type="dxa"/>
           </w:tcPr>
           <w:p>
             <w:pPr>
@@ -803,7 +854,7 @@
         </w:trPr>
         <w:tc>
           <w:tcPr>
-            <w:tcW w:w="2145" w:type="dxa"/>
+            <w:tcW w:w="2046" w:type="dxa"/>
           </w:tcPr>
           <w:p>
             <w:r>
@@ -819,7 +870,7 @@
         </w:tc>
         <w:tc>
           <w:tcPr>
-            <w:tcW w:w="2145" w:type="dxa"/>
+            <w:tcW w:w="2066" w:type="dxa"/>
           </w:tcPr>
           <w:p>
             <w:r>
@@ -833,7 +884,7 @@
         </w:tc>
         <w:tc>
           <w:tcPr>
-            <w:tcW w:w="2145" w:type="dxa"/>
+            <w:tcW w:w="2404" w:type="dxa"/>
           </w:tcPr>
           <w:p>
             <w:pPr>
@@ -925,7 +976,7 @@
         </w:tc>
         <w:tc>
           <w:tcPr>
-            <w:tcW w:w="2145" w:type="dxa"/>
+            <w:tcW w:w="2064" w:type="dxa"/>
           </w:tcPr>
           <w:p>
             <w:r>
@@ -937,7 +988,19 @@
               <w:t xml:space="preserve">bookings are decreased as customers who don’t have a clear understanding on information related to rooms such as the room sizes, facilities and how suitable it is to them are provided with detailed and clear information regarding rooms and allows customers to make informed decisions without the need to contact staff, reducing the amounts of enquiries made by customers </w:t>
             </w:r>
             <w:r>
-              <w:t xml:space="preserve">which leads to a decreases workload for staff which enables more time to work on other tasks for staff, increasing work efficiency </w:t>
+              <w:t>which leads to a decrease</w:t>
+            </w:r>
+            <w:r>
+              <w:t xml:space="preserve"> in</w:t>
+            </w:r>
+            <w:r>
+              <w:t xml:space="preserve"> workload for staff which </w:t>
+            </w:r>
+            <w:r>
+              <w:t>enables them</w:t>
+            </w:r>
+            <w:r>
+              <w:t xml:space="preserve"> more time to work on other tasks for staff, increasing work efficiency </w:t>
             </w:r>
             <w:r>
               <w:t>and improving the customer satisfaction experience.</w:t>
@@ -951,7 +1014,7 @@
         </w:trPr>
         <w:tc>
           <w:tcPr>
-            <w:tcW w:w="2145" w:type="dxa"/>
+            <w:tcW w:w="2046" w:type="dxa"/>
           </w:tcPr>
           <w:p>
             <w:r>
@@ -965,17 +1028,25 @@
         </w:tc>
         <w:tc>
           <w:tcPr>
-            <w:tcW w:w="2145" w:type="dxa"/>
-          </w:tcPr>
-          <w:p>
-            <w:r>
-              <w:t>As a customer, I want to requests bookings in a certain date and time frame so that I can plan my meeting or event.</w:t>
-            </w:r>
-          </w:p>
-        </w:tc>
-        <w:tc>
-          <w:tcPr>
-            <w:tcW w:w="2145" w:type="dxa"/>
+            <w:tcW w:w="2066" w:type="dxa"/>
+          </w:tcPr>
+          <w:p>
+            <w:r>
+              <w:t xml:space="preserve">As a customer, I want to </w:t>
+            </w:r>
+            <w:proofErr w:type="gramStart"/>
+            <w:r>
+              <w:t>requests</w:t>
+            </w:r>
+            <w:proofErr w:type="gramEnd"/>
+            <w:r>
+              <w:t xml:space="preserve"> bookings in a certain date and time frame so that I can plan my meeting or event.</w:t>
+            </w:r>
+          </w:p>
+        </w:tc>
+        <w:tc>
+          <w:tcPr>
+            <w:tcW w:w="2404" w:type="dxa"/>
           </w:tcPr>
           <w:p>
             <w:pPr>
@@ -1042,7 +1113,11 @@
               </w:rPr>
             </w:pPr>
             <w:r>
-              <w:t>Any required fields must be validated by the system</w:t>
+              <w:t xml:space="preserve">Any required fields must be </w:t>
+            </w:r>
+            <w:r>
+              <w:lastRenderedPageBreak/>
+              <w:t>validated by the system</w:t>
             </w:r>
           </w:p>
           <w:p>
@@ -1059,7 +1134,6 @@
               </w:rPr>
             </w:pPr>
             <w:r>
-              <w:lastRenderedPageBreak/>
               <w:t>Overlapping booking requests must be prevented by the system</w:t>
             </w:r>
           </w:p>
@@ -1077,7 +1151,15 @@
               </w:rPr>
             </w:pPr>
             <w:r>
-              <w:t>Bookings must be marked as ‘pending confirmation’  when created by users.</w:t>
+              <w:t>Bookings must be marked as ‘pending confirmation</w:t>
+            </w:r>
+            <w:proofErr w:type="gramStart"/>
+            <w:r>
+              <w:t>’  when</w:t>
+            </w:r>
+            <w:proofErr w:type="gramEnd"/>
+            <w:r>
+              <w:t xml:space="preserve"> created by users.</w:t>
             </w:r>
           </w:p>
           <w:p>
@@ -1100,12 +1182,24 @@
         </w:tc>
         <w:tc>
           <w:tcPr>
-            <w:tcW w:w="2145" w:type="dxa"/>
+            <w:tcW w:w="2064" w:type="dxa"/>
           </w:tcPr>
           <w:p>
             <w:r>
               <w:lastRenderedPageBreak/>
-              <w:t>Customer convenience is improved and a volume of staff workload and also booking errors are reduced as customers can make booking requests at any time through an online booking request system as manual booking processes are often inefficient and create room for error like double bookings.</w:t>
+              <w:t xml:space="preserve">Customer convenience is improved and a volume of staff workload </w:t>
+            </w:r>
+            <w:proofErr w:type="gramStart"/>
+            <w:r>
+              <w:t>and also</w:t>
+            </w:r>
+            <w:proofErr w:type="gramEnd"/>
+            <w:r>
+              <w:t xml:space="preserve"> booking errors are reduced as customers can make booking requests at any time through an online booking request system as manual booking processes are often inefficient and create room for </w:t>
+            </w:r>
+            <w:r>
+              <w:lastRenderedPageBreak/>
+              <w:t>error like double bookings.</w:t>
             </w:r>
           </w:p>
         </w:tc>
@@ -1116,10 +1210,11 @@
         </w:trPr>
         <w:tc>
           <w:tcPr>
-            <w:tcW w:w="2145" w:type="dxa"/>
-          </w:tcPr>
-          <w:p>
-            <w:r>
+            <w:tcW w:w="2046" w:type="dxa"/>
+          </w:tcPr>
+          <w:p>
+            <w:r>
+              <w:lastRenderedPageBreak/>
               <w:t xml:space="preserve">The solution must provide </w:t>
             </w:r>
             <w:r>
@@ -1132,7 +1227,7 @@
         </w:tc>
         <w:tc>
           <w:tcPr>
-            <w:tcW w:w="2145" w:type="dxa"/>
+            <w:tcW w:w="2066" w:type="dxa"/>
           </w:tcPr>
           <w:p>
             <w:r>
@@ -1145,7 +1240,7 @@
         </w:tc>
         <w:tc>
           <w:tcPr>
-            <w:tcW w:w="2145" w:type="dxa"/>
+            <w:tcW w:w="2404" w:type="dxa"/>
           </w:tcPr>
           <w:p>
             <w:pPr>
@@ -1252,7 +1347,7 @@
         </w:tc>
         <w:tc>
           <w:tcPr>
-            <w:tcW w:w="2145" w:type="dxa"/>
+            <w:tcW w:w="2064" w:type="dxa"/>
           </w:tcPr>
           <w:p>
             <w:r>
@@ -1270,7 +1365,7 @@
         </w:trPr>
         <w:tc>
           <w:tcPr>
-            <w:tcW w:w="2145" w:type="dxa"/>
+            <w:tcW w:w="2046" w:type="dxa"/>
           </w:tcPr>
           <w:p>
             <w:r>
@@ -1283,7 +1378,7 @@
         </w:tc>
         <w:tc>
           <w:tcPr>
-            <w:tcW w:w="2145" w:type="dxa"/>
+            <w:tcW w:w="2066" w:type="dxa"/>
           </w:tcPr>
           <w:p>
             <w:r>
@@ -1297,7 +1392,7 @@
         </w:tc>
         <w:tc>
           <w:tcPr>
-            <w:tcW w:w="2145" w:type="dxa"/>
+            <w:tcW w:w="2404" w:type="dxa"/>
           </w:tcPr>
           <w:p>
             <w:pPr>
@@ -1314,11 +1409,15 @@
             </w:pPr>
             <w:r>
               <w:lastRenderedPageBreak/>
-              <w:t xml:space="preserve">A list of all of that customers personal bookings must be viewable to </w:t>
-            </w:r>
-            <w:r>
-              <w:lastRenderedPageBreak/>
-              <w:t>registered users</w:t>
+              <w:t xml:space="preserve">A list of </w:t>
+            </w:r>
+            <w:proofErr w:type="gramStart"/>
+            <w:r>
+              <w:t>all of</w:t>
+            </w:r>
+            <w:proofErr w:type="gramEnd"/>
+            <w:r>
+              <w:t xml:space="preserve"> that customers personal bookings must be viewable to registered users</w:t>
             </w:r>
           </w:p>
           <w:p>
@@ -1335,6 +1434,7 @@
               </w:rPr>
             </w:pPr>
             <w:r>
+              <w:lastRenderedPageBreak/>
               <w:t>Each booking must provide a display of the name of the room, the date and time it is listed for and the status of the booking, confirming if it is pending, denied or confirmed.</w:t>
             </w:r>
           </w:p>
@@ -1386,18 +1486,34 @@
               </w:rPr>
             </w:pPr>
             <w:r>
-              <w:t>Users must not be able to make changes to other users bookings</w:t>
-            </w:r>
-          </w:p>
-        </w:tc>
-        <w:tc>
-          <w:tcPr>
-            <w:tcW w:w="2145" w:type="dxa"/>
+              <w:t xml:space="preserve">Users must not be able to make changes to other </w:t>
+            </w:r>
+            <w:proofErr w:type="gramStart"/>
+            <w:r>
+              <w:t>users</w:t>
+            </w:r>
+            <w:proofErr w:type="gramEnd"/>
+            <w:r>
+              <w:t xml:space="preserve"> bookings</w:t>
+            </w:r>
+          </w:p>
+        </w:tc>
+        <w:tc>
+          <w:tcPr>
+            <w:tcW w:w="2064" w:type="dxa"/>
           </w:tcPr>
           <w:p>
             <w:r>
               <w:lastRenderedPageBreak/>
-              <w:t xml:space="preserve">Staff involvement will be reduced, </w:t>
+              <w:t xml:space="preserve">Staff involvement will be </w:t>
+            </w:r>
+            <w:proofErr w:type="gramStart"/>
+            <w:r>
+              <w:t>reduced,</w:t>
+            </w:r>
+            <w:proofErr w:type="gramEnd"/>
+            <w:r>
+              <w:t xml:space="preserve"> </w:t>
             </w:r>
             <w:r>
               <w:t>efficiency</w:t>
@@ -1407,7 +1523,13 @@
             </w:r>
             <w:r>
               <w:lastRenderedPageBreak/>
-              <w:t xml:space="preserve">heavily enhanced through giving users the ability to access their own bookings as customers often forget booking details or need to make changes to their bookings. Improve user experience can lead to higher positive reviews for the company online, which spreads good word for the company which gives the brand a positive and reliable reputation, potentially increasing customer footprint which leads to more potential sales. </w:t>
+              <w:t>heavily enhanced through giving users the ability to access their own bookings as customers often forget booking details or need to make changes to their bookings. Improve</w:t>
+            </w:r>
+            <w:r>
+              <w:t>d</w:t>
+            </w:r>
+            <w:r>
+              <w:t xml:space="preserve"> user experience can lead to higher positive reviews for the company online, which spreads good word for the company which gives the brand a positive and reliable reputation, potentially increasing customer footprint which leads to more potential sales. </w:t>
             </w:r>
           </w:p>
         </w:tc>
@@ -1418,7 +1540,7 @@
         </w:trPr>
         <w:tc>
           <w:tcPr>
-            <w:tcW w:w="2145" w:type="dxa"/>
+            <w:tcW w:w="2046" w:type="dxa"/>
           </w:tcPr>
           <w:p>
             <w:r>
@@ -1429,7 +1551,7 @@
         </w:tc>
         <w:tc>
           <w:tcPr>
-            <w:tcW w:w="2145" w:type="dxa"/>
+            <w:tcW w:w="2066" w:type="dxa"/>
           </w:tcPr>
           <w:p>
             <w:r>
@@ -1439,7 +1561,7 @@
         </w:tc>
         <w:tc>
           <w:tcPr>
-            <w:tcW w:w="2145" w:type="dxa"/>
+            <w:tcW w:w="2404" w:type="dxa"/>
           </w:tcPr>
           <w:p>
             <w:pPr>
@@ -1498,29 +1620,33 @@
               </w:numPr>
             </w:pPr>
             <w:r>
-              <w:t xml:space="preserve">Only authorised staff accounts should be able </w:t>
+              <w:t>Only authorised staff accounts should be able to access the staff area</w:t>
+            </w:r>
+          </w:p>
+        </w:tc>
+        <w:tc>
+          <w:tcPr>
+            <w:tcW w:w="2064" w:type="dxa"/>
+          </w:tcPr>
+          <w:p>
+            <w:r>
+              <w:t>Staff are required to have a staff only centralised system which allows them to manage room availability and bookings submitted by customers. The staff only area ensures the business maintains control over room-scheduling and reduces errors</w:t>
+            </w:r>
+            <w:r>
+              <w:t>,</w:t>
+            </w:r>
+            <w:r>
+              <w:t xml:space="preserve"> whilst improving the overall internal efficiency of the system</w:t>
+            </w:r>
+            <w:r>
+              <w:t xml:space="preserve">, this could provide a decrease in lost sales as less errors take place and the staff can efficiently focus their attention on </w:t>
             </w:r>
             <w:r>
               <w:lastRenderedPageBreak/>
-              <w:t>to access the staff area</w:t>
-            </w:r>
-          </w:p>
-        </w:tc>
-        <w:tc>
-          <w:tcPr>
-            <w:tcW w:w="2145" w:type="dxa"/>
-          </w:tcPr>
-          <w:p>
-            <w:r>
-              <w:lastRenderedPageBreak/>
-              <w:t>Staff are required to have a staff only centralised system which allows them to manage room availability and bookings submitted by customers. The staff only area ensures the business maintains control over room-scheduling and reduces errors whilst improving the overall internal efficiency of the system</w:t>
-            </w:r>
-            <w:r>
-              <w:t xml:space="preserve">, this could provide a decrease in lost sales as less errors take place and the staff can efficiently focus </w:t>
-            </w:r>
-            <w:r>
-              <w:lastRenderedPageBreak/>
-              <w:t>their attention on customers, meaning more sales are made for the company which could increase customer retention as customers are provided a quick and reliable service which brings an increase in revenue to for the company due to more sales being made.</w:t>
+              <w:t xml:space="preserve">customers, meaning more sales are made for the company which could increase customer retention as customers are provided a quick and reliable service </w:t>
+            </w:r>
+            <w:r>
+              <w:t>.</w:t>
             </w:r>
           </w:p>
         </w:tc>
@@ -1531,7 +1657,7 @@
         </w:trPr>
         <w:tc>
           <w:tcPr>
-            <w:tcW w:w="2145" w:type="dxa"/>
+            <w:tcW w:w="2046" w:type="dxa"/>
           </w:tcPr>
           <w:p>
             <w:r>
@@ -1542,7 +1668,7 @@
         </w:tc>
         <w:tc>
           <w:tcPr>
-            <w:tcW w:w="2145" w:type="dxa"/>
+            <w:tcW w:w="2066" w:type="dxa"/>
           </w:tcPr>
           <w:p>
             <w:r>
@@ -1552,7 +1678,7 @@
         </w:tc>
         <w:tc>
           <w:tcPr>
-            <w:tcW w:w="2145" w:type="dxa"/>
+            <w:tcW w:w="2404" w:type="dxa"/>
           </w:tcPr>
           <w:p>
             <w:pPr>
@@ -1608,11 +1734,17 @@
         </w:tc>
         <w:tc>
           <w:tcPr>
-            <w:tcW w:w="2145" w:type="dxa"/>
-          </w:tcPr>
-          <w:p>
-            <w:r>
-              <w:t>The companies reputation, legal compliance and inclusivity to people who can use the web application are all increased as having a variety of accessibility features can ensure the website is usable by a wider scope of audience and complies with guidelines from WCAG. Being open to a wider scope of audience further benefits the company as it means more customers can make use of the website and book rooms which means more potential sales are to be made.</w:t>
+            <w:tcW w:w="2064" w:type="dxa"/>
+          </w:tcPr>
+          <w:p>
+            <w:r>
+              <w:t xml:space="preserve">The </w:t>
+            </w:r>
+            <w:r>
+              <w:t>company’s</w:t>
+            </w:r>
+            <w:r>
+              <w:t xml:space="preserve"> reputation, legal compliance and inclusivity to people who can use the web application are all increased as having a variety of accessibility features can ensure the website is usable by a wider scope of audience and complies with guidelines from WCAG. Being open to a wider scope of audience further benefits the company as it means more customers can make use of the website and book rooms which means more potential sales are to be made.</w:t>
             </w:r>
           </w:p>
         </w:tc>
@@ -1623,7 +1755,7 @@
         </w:trPr>
         <w:tc>
           <w:tcPr>
-            <w:tcW w:w="2145" w:type="dxa"/>
+            <w:tcW w:w="2046" w:type="dxa"/>
           </w:tcPr>
           <w:p>
             <w:r>
@@ -1633,7 +1765,7 @@
         </w:tc>
         <w:tc>
           <w:tcPr>
-            <w:tcW w:w="2145" w:type="dxa"/>
+            <w:tcW w:w="2066" w:type="dxa"/>
           </w:tcPr>
           <w:p>
             <w:r>
@@ -1643,7 +1775,7 @@
         </w:tc>
         <w:tc>
           <w:tcPr>
-            <w:tcW w:w="2145" w:type="dxa"/>
+            <w:tcW w:w="2404" w:type="dxa"/>
           </w:tcPr>
           <w:p>
             <w:pPr>
@@ -1666,11 +1798,11 @@
               </w:numPr>
             </w:pPr>
             <w:r>
-              <w:t xml:space="preserve">The page must provide a clear display on cancellation and return </w:t>
+              <w:t xml:space="preserve">The page must provide a clear display on cancellation and return policy, booking confirmation processes and </w:t>
             </w:r>
             <w:r>
               <w:lastRenderedPageBreak/>
-              <w:t>policy, booking confirmation processes and usage rules and restrictions.</w:t>
+              <w:t>usage rules and restrictions.</w:t>
             </w:r>
           </w:p>
           <w:p>
@@ -1700,7 +1832,7 @@
         </w:tc>
         <w:tc>
           <w:tcPr>
-            <w:tcW w:w="2145" w:type="dxa"/>
+            <w:tcW w:w="2064" w:type="dxa"/>
           </w:tcPr>
           <w:p>
             <w:r>
@@ -1708,32 +1840,40 @@
               <w:t>Customers should be given a clear showcase of the booking policies and made fully aware and informed on any booking policies, for example cancellation rules</w:t>
             </w:r>
             <w:r>
-              <w:t xml:space="preserve"> as customers may book rooms without properly </w:t>
+              <w:t xml:space="preserve"> as customers may book rooms without properly knowing the cancellation rules</w:t>
+            </w:r>
+            <w:r>
+              <w:t xml:space="preserve"> or</w:t>
+            </w:r>
+            <w:r>
+              <w:t xml:space="preserve"> payment terms </w:t>
+            </w:r>
+            <w:r>
+              <w:t>and</w:t>
+            </w:r>
+            <w:r>
+              <w:t xml:space="preserve"> </w:t>
+            </w:r>
+            <w:r>
+              <w:t xml:space="preserve">even the </w:t>
             </w:r>
             <w:r>
               <w:lastRenderedPageBreak/>
-              <w:t>knowing the cancellation rules</w:t>
-            </w:r>
-            <w:r>
-              <w:t xml:space="preserve"> or</w:t>
-            </w:r>
-            <w:r>
-              <w:t xml:space="preserve"> payment terms </w:t>
-            </w:r>
-            <w:r>
-              <w:t>and</w:t>
-            </w:r>
-            <w:r>
-              <w:t xml:space="preserve"> </w:t>
-            </w:r>
-            <w:r>
-              <w:t>even the restriction of any usage</w:t>
+              <w:t>restriction of any usage</w:t>
             </w:r>
             <w:r>
               <w:t xml:space="preserve">. </w:t>
             </w:r>
             <w:r>
-              <w:t>This means that less disputes will happen when customers are making their bookings, and also any confusion for staff and customers. This can stop any potential legal issues for the company and decrease time spent by staff working on conflicts. Also, the policies being detailed and clear is reliable which builds professionalism and trust between the company and the customer which results in more confidence for users submitting bookings, which allows for more potential successful bookings and customer retention</w:t>
+              <w:t xml:space="preserve">This means that less disputes will happen when customers are making their bookings, </w:t>
+            </w:r>
+            <w:proofErr w:type="gramStart"/>
+            <w:r>
+              <w:t>and also</w:t>
+            </w:r>
+            <w:proofErr w:type="gramEnd"/>
+            <w:r>
+              <w:t xml:space="preserve"> any confusion for staff and customers. This can stop any potential legal issues for the company and decrease time spent by staff working on conflicts. Also, the policies being detailed and clear is reliable which builds professionalism and trust between the company and the customer which results in more confidence for users submitting bookings, which allows for more potential successful bookings and customer retention</w:t>
             </w:r>
           </w:p>
         </w:tc>
@@ -1744,7 +1884,7 @@
         </w:trPr>
         <w:tc>
           <w:tcPr>
-            <w:tcW w:w="2145" w:type="dxa"/>
+            <w:tcW w:w="2046" w:type="dxa"/>
           </w:tcPr>
           <w:p>
             <w:r>
@@ -1755,17 +1895,25 @@
         </w:tc>
         <w:tc>
           <w:tcPr>
-            <w:tcW w:w="2145" w:type="dxa"/>
-          </w:tcPr>
-          <w:p>
-            <w:r>
-              <w:t>As a customer, if I need help or have questions regarding my bookings I want to view staff details so that I know who to contact.</w:t>
-            </w:r>
-          </w:p>
-        </w:tc>
-        <w:tc>
-          <w:tcPr>
-            <w:tcW w:w="2145" w:type="dxa"/>
+            <w:tcW w:w="2066" w:type="dxa"/>
+          </w:tcPr>
+          <w:p>
+            <w:r>
+              <w:t xml:space="preserve">As a customer, if I need help or have questions regarding my </w:t>
+            </w:r>
+            <w:proofErr w:type="gramStart"/>
+            <w:r>
+              <w:t>bookings</w:t>
+            </w:r>
+            <w:proofErr w:type="gramEnd"/>
+            <w:r>
+              <w:t xml:space="preserve"> I want to view staff details so that I know who to contact.</w:t>
+            </w:r>
+          </w:p>
+        </w:tc>
+        <w:tc>
+          <w:tcPr>
+            <w:tcW w:w="2404" w:type="dxa"/>
           </w:tcPr>
           <w:p>
             <w:pPr>
@@ -1788,23 +1936,31 @@
               </w:numPr>
             </w:pPr>
             <w:r>
-              <w:t xml:space="preserve">The page must provide a display of relevant staff details such as staff names and roles, contact information and working hours / </w:t>
+              <w:t xml:space="preserve">The page must provide a display of relevant staff details such as staff names and roles, contact information and </w:t>
+            </w:r>
+            <w:proofErr w:type="gramStart"/>
+            <w:r>
+              <w:t>working</w:t>
+            </w:r>
+            <w:proofErr w:type="gramEnd"/>
+            <w:r>
+              <w:t xml:space="preserve"> hours / availability of staff.</w:t>
+            </w:r>
+          </w:p>
+          <w:p>
+            <w:pPr>
+              <w:pStyle w:val="ListParagraph"/>
+              <w:numPr>
+                <w:ilvl w:val="0"/>
+                <w:numId w:val="12"/>
+              </w:numPr>
+            </w:pPr>
+            <w:r>
+              <w:t xml:space="preserve">Any provided information must be clear </w:t>
             </w:r>
             <w:r>
               <w:lastRenderedPageBreak/>
-              <w:t>availability of staff.</w:t>
-            </w:r>
-          </w:p>
-          <w:p>
-            <w:pPr>
-              <w:pStyle w:val="ListParagraph"/>
-              <w:numPr>
-                <w:ilvl w:val="0"/>
-                <w:numId w:val="12"/>
-              </w:numPr>
-            </w:pPr>
-            <w:r>
-              <w:t>Any provided information must be clear and easy to read</w:t>
+              <w:t>and easy to read</w:t>
             </w:r>
           </w:p>
           <w:p>
@@ -1822,7 +1978,7 @@
         </w:tc>
         <w:tc>
           <w:tcPr>
-            <w:tcW w:w="2145" w:type="dxa"/>
+            <w:tcW w:w="2064" w:type="dxa"/>
           </w:tcPr>
           <w:p>
             <w:r>
@@ -1830,11 +1986,14 @@
               <w:t xml:space="preserve">Giving customers access to the details of staff will build both transparency and reassurance between the company and the customer, helping customers who might feel a bit uncertain or frustrated if they’re unsure who to ask for support feel like they have support whilst making and submitting bookings. This will reduce the </w:t>
             </w:r>
             <w:r>
+              <w:t>number</w:t>
+            </w:r>
+            <w:r>
+              <w:t xml:space="preserve"> of unnecessary </w:t>
+            </w:r>
+            <w:r>
               <w:lastRenderedPageBreak/>
-              <w:t>number</w:t>
-            </w:r>
-            <w:r>
-              <w:t xml:space="preserve"> of unnecessary enquiries being submitted and sent incorrectly, improve the satisfaction rate and trust for customers and allows the business to create an image of being even more professional and approachable. Staff contacts being very clear also improves the rates of efficiency in communication which could maybe mean any issues can be resolved faster, which improves overall customer experience due to a quick, easy, supported process which can boost repeat business.</w:t>
+              <w:t>enquiries being submitted and sent incorrectly, improve the satisfaction rate and trust for customers and allows the business to create an image of being even more professional and approachable. Staff contacts being very clear also improves the rates of efficiency in communication which could maybe mean any issues can be resolved faster, which improves overall customer experience due to a quick, easy, supported process which can boost repeat business.</w:t>
             </w:r>
           </w:p>
         </w:tc>
@@ -1941,19 +2100,259 @@
           <w:tcPr>
             <w:tcW w:w="2744" w:type="dxa"/>
           </w:tcPr>
-          <w:p/>
+          <w:p>
+            <w:r>
+              <w:t>The solution should provide a fast and responsive performance on all pages</w:t>
+            </w:r>
+          </w:p>
         </w:tc>
         <w:tc>
           <w:tcPr>
             <w:tcW w:w="2744" w:type="dxa"/>
           </w:tcPr>
-          <w:p/>
+          <w:p>
+            <w:r>
+              <w:t>A fast website is industry standard which improves customer satisfaction and the likelihood of users completing bookings as fast page loading times prevent users from leaving the website due to inconvenience, meeting this requirement provides a smooth user experience.</w:t>
+            </w:r>
+          </w:p>
         </w:tc>
         <w:tc>
           <w:tcPr>
             <w:tcW w:w="2748" w:type="dxa"/>
           </w:tcPr>
-          <w:p/>
+          <w:p>
+            <w:pPr>
+              <w:pStyle w:val="ListParagraph"/>
+              <w:numPr>
+                <w:ilvl w:val="0"/>
+                <w:numId w:val="12"/>
+              </w:numPr>
+            </w:pPr>
+            <w:r>
+              <w:t xml:space="preserve">All pages </w:t>
+            </w:r>
+            <w:r>
+              <w:t>must</w:t>
+            </w:r>
+            <w:r>
+              <w:t xml:space="preserve"> load in under 2 seconds</w:t>
+            </w:r>
+          </w:p>
+          <w:p>
+            <w:pPr>
+              <w:pStyle w:val="ListParagraph"/>
+              <w:numPr>
+                <w:ilvl w:val="0"/>
+                <w:numId w:val="12"/>
+              </w:numPr>
+            </w:pPr>
+            <w:r>
+              <w:t>Initial page contents should be visible within 2 seconds</w:t>
+            </w:r>
+          </w:p>
+        </w:tc>
+      </w:tr>
+      <w:tr>
+        <w:trPr>
+          <w:trHeight w:val="8"/>
+        </w:trPr>
+        <w:tc>
+          <w:tcPr>
+            <w:tcW w:w="2744" w:type="dxa"/>
+          </w:tcPr>
+          <w:p>
+            <w:r>
+              <w:t>Booking requests should be processed quickly</w:t>
+            </w:r>
+          </w:p>
+        </w:tc>
+        <w:tc>
+          <w:tcPr>
+            <w:tcW w:w="2744" w:type="dxa"/>
+          </w:tcPr>
+          <w:p>
+            <w:r>
+              <w:t>There is more trust in the system as feedback is immediate, reassuring customers their booking request was submitted successfully. This will reduce repeat submissions.</w:t>
+            </w:r>
+          </w:p>
+        </w:tc>
+        <w:tc>
+          <w:tcPr>
+            <w:tcW w:w="2748" w:type="dxa"/>
+          </w:tcPr>
+          <w:p>
+            <w:pPr>
+              <w:pStyle w:val="ListParagraph"/>
+              <w:numPr>
+                <w:ilvl w:val="0"/>
+                <w:numId w:val="12"/>
+              </w:numPr>
+            </w:pPr>
+            <w:r>
+              <w:t xml:space="preserve">Booking requests </w:t>
+            </w:r>
+            <w:r>
+              <w:t>must</w:t>
+            </w:r>
+            <w:r>
+              <w:t xml:space="preserve"> be processed within 5 seconds</w:t>
+            </w:r>
+          </w:p>
+          <w:p>
+            <w:pPr>
+              <w:pStyle w:val="ListParagraph"/>
+              <w:numPr>
+                <w:ilvl w:val="0"/>
+                <w:numId w:val="12"/>
+              </w:numPr>
+            </w:pPr>
+            <w:r>
+              <w:t xml:space="preserve">Users should receive confirmation feedback </w:t>
+            </w:r>
+            <w:r>
+              <w:lastRenderedPageBreak/>
+              <w:t>immediately after it’s reviewed</w:t>
+            </w:r>
+          </w:p>
+        </w:tc>
+      </w:tr>
+      <w:tr>
+        <w:trPr>
+          <w:trHeight w:val="8"/>
+        </w:trPr>
+        <w:tc>
+          <w:tcPr>
+            <w:tcW w:w="2744" w:type="dxa"/>
+          </w:tcPr>
+          <w:p>
+            <w:r>
+              <w:lastRenderedPageBreak/>
+              <w:t>The website should handle navigation without delays</w:t>
+            </w:r>
+          </w:p>
+        </w:tc>
+        <w:tc>
+          <w:tcPr>
+            <w:tcW w:w="2744" w:type="dxa"/>
+          </w:tcPr>
+          <w:p>
+            <w:r>
+              <w:t xml:space="preserve">Providing users a smooth experience whilst navigating improves the experiences and allows for tasks to be complete efficiently, increasing the </w:t>
+            </w:r>
+            <w:r>
+              <w:t>number</w:t>
+            </w:r>
+            <w:r>
+              <w:t xml:space="preserve"> of bookings which are successful.</w:t>
+            </w:r>
+          </w:p>
+        </w:tc>
+        <w:tc>
+          <w:tcPr>
+            <w:tcW w:w="2748" w:type="dxa"/>
+          </w:tcPr>
+          <w:p>
+            <w:pPr>
+              <w:pStyle w:val="ListParagraph"/>
+              <w:numPr>
+                <w:ilvl w:val="0"/>
+                <w:numId w:val="12"/>
+              </w:numPr>
+            </w:pPr>
+            <w:r>
+              <w:t xml:space="preserve">Page transitions </w:t>
+            </w:r>
+            <w:r>
+              <w:t>must</w:t>
+            </w:r>
+            <w:r>
+              <w:t xml:space="preserve"> process without any lag which is noticeable.</w:t>
+            </w:r>
+          </w:p>
+          <w:p>
+            <w:pPr>
+              <w:pStyle w:val="ListParagraph"/>
+              <w:numPr>
+                <w:ilvl w:val="0"/>
+                <w:numId w:val="12"/>
+              </w:numPr>
+            </w:pPr>
+            <w:r>
+              <w:t>Navigation actions should respond within 0.5 seconds</w:t>
+            </w:r>
+          </w:p>
+        </w:tc>
+      </w:tr>
+      <w:tr>
+        <w:trPr>
+          <w:trHeight w:val="8"/>
+        </w:trPr>
+        <w:tc>
+          <w:tcPr>
+            <w:tcW w:w="2744" w:type="dxa"/>
+          </w:tcPr>
+          <w:p>
+            <w:r>
+              <w:t>Media content should load efficiently</w:t>
+            </w:r>
+          </w:p>
+        </w:tc>
+        <w:tc>
+          <w:tcPr>
+            <w:tcW w:w="2744" w:type="dxa"/>
+          </w:tcPr>
+          <w:p>
+            <w:r>
+              <w:t xml:space="preserve">Images loading quickly shows professionalism </w:t>
+            </w:r>
+            <w:r>
+              <w:t>on</w:t>
+            </w:r>
+            <w:r>
+              <w:t xml:space="preserve"> the website, showing performance isn’t an issue, helping build trust between the </w:t>
+            </w:r>
+            <w:r>
+              <w:t>customers</w:t>
+            </w:r>
+            <w:r>
+              <w:t>.</w:t>
+            </w:r>
+          </w:p>
+        </w:tc>
+        <w:tc>
+          <w:tcPr>
+            <w:tcW w:w="2748" w:type="dxa"/>
+          </w:tcPr>
+          <w:p>
+            <w:pPr>
+              <w:pStyle w:val="ListParagraph"/>
+              <w:numPr>
+                <w:ilvl w:val="0"/>
+                <w:numId w:val="12"/>
+              </w:numPr>
+            </w:pPr>
+            <w:r>
+              <w:t xml:space="preserve">Images </w:t>
+            </w:r>
+            <w:r>
+              <w:t>must</w:t>
+            </w:r>
+            <w:r>
+              <w:t xml:space="preserve"> load within 5 seconds after the page loads</w:t>
+            </w:r>
+          </w:p>
+          <w:p>
+            <w:pPr>
+              <w:pStyle w:val="ListParagraph"/>
+              <w:numPr>
+                <w:ilvl w:val="0"/>
+                <w:numId w:val="12"/>
+              </w:numPr>
+            </w:pPr>
+            <w:r>
+              <w:t>Images should not block core page functionality while loading</w:t>
+            </w:r>
+          </w:p>
         </w:tc>
       </w:tr>
       <w:tr>
@@ -2028,19 +2427,231 @@
           <w:tcPr>
             <w:tcW w:w="2744" w:type="dxa"/>
           </w:tcPr>
-          <w:p/>
+          <w:p>
+            <w:r>
+              <w:t>User account data must be securely stored</w:t>
+            </w:r>
+          </w:p>
         </w:tc>
         <w:tc>
           <w:tcPr>
             <w:tcW w:w="2744" w:type="dxa"/>
           </w:tcPr>
-          <w:p/>
+          <w:p>
+            <w:r>
+              <w:t>Customer information is protected through secure data storage, making sure data protection laws are being followed which will build confidence for users using the platform.</w:t>
+            </w:r>
+          </w:p>
         </w:tc>
         <w:tc>
           <w:tcPr>
             <w:tcW w:w="2748" w:type="dxa"/>
           </w:tcPr>
-          <w:p/>
+          <w:p>
+            <w:pPr>
+              <w:pStyle w:val="ListParagraph"/>
+              <w:numPr>
+                <w:ilvl w:val="0"/>
+                <w:numId w:val="12"/>
+              </w:numPr>
+            </w:pPr>
+            <w:r>
+              <w:t xml:space="preserve">100% of </w:t>
+            </w:r>
+            <w:proofErr w:type="gramStart"/>
+            <w:r>
+              <w:t>users</w:t>
+            </w:r>
+            <w:proofErr w:type="gramEnd"/>
+            <w:r>
+              <w:t xml:space="preserve"> passwords must be encrypted</w:t>
+            </w:r>
+          </w:p>
+          <w:p>
+            <w:pPr>
+              <w:pStyle w:val="ListParagraph"/>
+              <w:numPr>
+                <w:ilvl w:val="0"/>
+                <w:numId w:val="12"/>
+              </w:numPr>
+            </w:pPr>
+            <w:r>
+              <w:t>No plain-text passwords stored in the system</w:t>
+            </w:r>
+          </w:p>
+        </w:tc>
+      </w:tr>
+      <w:tr>
+        <w:trPr>
+          <w:trHeight w:val="8"/>
+        </w:trPr>
+        <w:tc>
+          <w:tcPr>
+            <w:tcW w:w="2744" w:type="dxa"/>
+          </w:tcPr>
+          <w:p>
+            <w:r>
+              <w:t xml:space="preserve">The system must use role-based authentication </w:t>
+            </w:r>
+          </w:p>
+        </w:tc>
+        <w:tc>
+          <w:tcPr>
+            <w:tcW w:w="2744" w:type="dxa"/>
+          </w:tcPr>
+          <w:p>
+            <w:r>
+              <w:t>Sensitive data and business operations are secure as unauthorised users are prevented from managing bookings or rooms.</w:t>
+            </w:r>
+          </w:p>
+        </w:tc>
+        <w:tc>
+          <w:tcPr>
+            <w:tcW w:w="2748" w:type="dxa"/>
+          </w:tcPr>
+          <w:p>
+            <w:pPr>
+              <w:pStyle w:val="ListParagraph"/>
+              <w:numPr>
+                <w:ilvl w:val="0"/>
+                <w:numId w:val="12"/>
+              </w:numPr>
+            </w:pPr>
+            <w:r>
+              <w:t>Only authorised staff accounts can access the staff management area</w:t>
+            </w:r>
+          </w:p>
+          <w:p>
+            <w:pPr>
+              <w:pStyle w:val="ListParagraph"/>
+              <w:numPr>
+                <w:ilvl w:val="0"/>
+                <w:numId w:val="12"/>
+              </w:numPr>
+            </w:pPr>
+            <w:r>
+              <w:t>Customer cannot access staff-only pages</w:t>
+            </w:r>
+          </w:p>
+        </w:tc>
+      </w:tr>
+      <w:tr>
+        <w:trPr>
+          <w:trHeight w:val="8"/>
+        </w:trPr>
+        <w:tc>
+          <w:tcPr>
+            <w:tcW w:w="2744" w:type="dxa"/>
+          </w:tcPr>
+          <w:p>
+            <w:r>
+              <w:t>The</w:t>
+            </w:r>
+            <w:r>
+              <w:t xml:space="preserve"> system should prevent unauthorised attempts of access</w:t>
+            </w:r>
+          </w:p>
+        </w:tc>
+        <w:tc>
+          <w:tcPr>
+            <w:tcW w:w="2744" w:type="dxa"/>
+          </w:tcPr>
+          <w:p>
+            <w:r>
+              <w:t xml:space="preserve">The </w:t>
+            </w:r>
+            <w:proofErr w:type="gramStart"/>
+            <w:r>
+              <w:t>companies</w:t>
+            </w:r>
+            <w:proofErr w:type="gramEnd"/>
+            <w:r>
+              <w:t xml:space="preserve"> reputation and trust will be preserved through preventing unauthorised access as it protects customers data.</w:t>
+            </w:r>
+          </w:p>
+        </w:tc>
+        <w:tc>
+          <w:tcPr>
+            <w:tcW w:w="2748" w:type="dxa"/>
+          </w:tcPr>
+          <w:p>
+            <w:pPr>
+              <w:pStyle w:val="ListParagraph"/>
+              <w:numPr>
+                <w:ilvl w:val="0"/>
+                <w:numId w:val="12"/>
+              </w:numPr>
+            </w:pPr>
+            <w:r>
+              <w:t>No successful unauthorised access incidents</w:t>
+            </w:r>
+          </w:p>
+          <w:p>
+            <w:pPr>
+              <w:pStyle w:val="ListParagraph"/>
+              <w:numPr>
+                <w:ilvl w:val="0"/>
+                <w:numId w:val="12"/>
+              </w:numPr>
+            </w:pPr>
+            <w:r>
+              <w:t>Multiple failed login attempts trigger security measures</w:t>
+            </w:r>
+          </w:p>
+        </w:tc>
+      </w:tr>
+      <w:tr>
+        <w:trPr>
+          <w:trHeight w:val="8"/>
+        </w:trPr>
+        <w:tc>
+          <w:tcPr>
+            <w:tcW w:w="2744" w:type="dxa"/>
+          </w:tcPr>
+          <w:p>
+            <w:r>
+              <w:t>User sessions must be handled securely</w:t>
+            </w:r>
+          </w:p>
+        </w:tc>
+        <w:tc>
+          <w:tcPr>
+            <w:tcW w:w="2744" w:type="dxa"/>
+          </w:tcPr>
+          <w:p>
+            <w:r>
+              <w:t>Secure session handling will reduce any risk of account misuse, especially on shared or public devices.</w:t>
+            </w:r>
+          </w:p>
+        </w:tc>
+        <w:tc>
+          <w:tcPr>
+            <w:tcW w:w="2748" w:type="dxa"/>
+          </w:tcPr>
+          <w:p>
+            <w:pPr>
+              <w:pStyle w:val="ListParagraph"/>
+              <w:numPr>
+                <w:ilvl w:val="0"/>
+                <w:numId w:val="12"/>
+              </w:numPr>
+            </w:pPr>
+            <w:r>
+              <w:t>Users must be logged out after going off the solution</w:t>
+            </w:r>
+          </w:p>
+          <w:p>
+            <w:pPr>
+              <w:pStyle w:val="ListParagraph"/>
+              <w:numPr>
+                <w:ilvl w:val="0"/>
+                <w:numId w:val="12"/>
+              </w:numPr>
+            </w:pPr>
+            <w:r>
+              <w:t>Session tokens must expire after logout</w:t>
+            </w:r>
+          </w:p>
         </w:tc>
       </w:tr>
       <w:tr>
@@ -2115,19 +2726,227 @@
           <w:tcPr>
             <w:tcW w:w="2744" w:type="dxa"/>
           </w:tcPr>
-          <w:p/>
+          <w:p>
+            <w:r>
+              <w:lastRenderedPageBreak/>
+              <w:t>The system should support future business growth.</w:t>
+            </w:r>
+          </w:p>
         </w:tc>
         <w:tc>
           <w:tcPr>
             <w:tcW w:w="2744" w:type="dxa"/>
           </w:tcPr>
-          <w:p/>
+          <w:p>
+            <w:r>
+              <w:t>This will make sure the system is reliable as the website experiences more traffic, preventing bookings from being missed during peaks.</w:t>
+            </w:r>
+          </w:p>
         </w:tc>
         <w:tc>
           <w:tcPr>
             <w:tcW w:w="2748" w:type="dxa"/>
           </w:tcPr>
-          <w:p/>
+          <w:p>
+            <w:pPr>
+              <w:pStyle w:val="ListParagraph"/>
+              <w:numPr>
+                <w:ilvl w:val="0"/>
+                <w:numId w:val="12"/>
+              </w:numPr>
+            </w:pPr>
+            <w:r>
+              <w:t>Support at least 1000 active users without performance loss</w:t>
+            </w:r>
+          </w:p>
+          <w:p>
+            <w:pPr>
+              <w:pStyle w:val="ListParagraph"/>
+              <w:numPr>
+                <w:ilvl w:val="0"/>
+                <w:numId w:val="12"/>
+              </w:numPr>
+            </w:pPr>
+            <w:r>
+              <w:t>Performance remains stable as user numbers increase</w:t>
+            </w:r>
+          </w:p>
+        </w:tc>
+      </w:tr>
+      <w:tr>
+        <w:trPr>
+          <w:trHeight w:val="8"/>
+        </w:trPr>
+        <w:tc>
+          <w:tcPr>
+            <w:tcW w:w="2744" w:type="dxa"/>
+          </w:tcPr>
+          <w:p>
+            <w:r>
+              <w:t>The system should stay stable during peak usage times.</w:t>
+            </w:r>
+          </w:p>
+        </w:tc>
+        <w:tc>
+          <w:tcPr>
+            <w:tcW w:w="2744" w:type="dxa"/>
+          </w:tcPr>
+          <w:p>
+            <w:r>
+              <w:t xml:space="preserve">Revenue and customer </w:t>
+            </w:r>
+            <w:r>
+              <w:t xml:space="preserve">satisfaction is protected due to stable performances ensuring that service is consistent during busy booking times. </w:t>
+            </w:r>
+          </w:p>
+        </w:tc>
+        <w:tc>
+          <w:tcPr>
+            <w:tcW w:w="2748" w:type="dxa"/>
+          </w:tcPr>
+          <w:p>
+            <w:pPr>
+              <w:pStyle w:val="ListParagraph"/>
+              <w:numPr>
+                <w:ilvl w:val="0"/>
+                <w:numId w:val="12"/>
+              </w:numPr>
+            </w:pPr>
+            <w:r>
+              <w:t>No loss in performance during peak user times</w:t>
+            </w:r>
+          </w:p>
+          <w:p>
+            <w:pPr>
+              <w:pStyle w:val="ListParagraph"/>
+              <w:numPr>
+                <w:ilvl w:val="0"/>
+                <w:numId w:val="12"/>
+              </w:numPr>
+            </w:pPr>
+            <w:r>
+              <w:t>Booking requests remain available during peak hours</w:t>
+            </w:r>
+          </w:p>
+        </w:tc>
+      </w:tr>
+      <w:tr>
+        <w:trPr>
+          <w:trHeight w:val="8"/>
+        </w:trPr>
+        <w:tc>
+          <w:tcPr>
+            <w:tcW w:w="2744" w:type="dxa"/>
+          </w:tcPr>
+          <w:p>
+            <w:r>
+              <w:t>The system should support additional features in future.</w:t>
+            </w:r>
+          </w:p>
+        </w:tc>
+        <w:tc>
+          <w:tcPr>
+            <w:tcW w:w="2744" w:type="dxa"/>
+          </w:tcPr>
+          <w:p>
+            <w:r>
+              <w:t xml:space="preserve">This allows </w:t>
+            </w:r>
+            <w:r>
+              <w:t xml:space="preserve">for adaptation to future customer needs for </w:t>
+            </w:r>
+            <w:proofErr w:type="spellStart"/>
+            <w:r>
+              <w:t>CityPoint</w:t>
+            </w:r>
+            <w:proofErr w:type="spellEnd"/>
+            <w:r>
+              <w:t xml:space="preserve"> Room Hire while they can also reduce long-term development costs.</w:t>
+            </w:r>
+          </w:p>
+        </w:tc>
+        <w:tc>
+          <w:tcPr>
+            <w:tcW w:w="2748" w:type="dxa"/>
+          </w:tcPr>
+          <w:p>
+            <w:pPr>
+              <w:pStyle w:val="ListParagraph"/>
+              <w:numPr>
+                <w:ilvl w:val="0"/>
+                <w:numId w:val="12"/>
+              </w:numPr>
+            </w:pPr>
+            <w:r>
+              <w:t>New features can be added without any major system redesign</w:t>
+            </w:r>
+          </w:p>
+          <w:p>
+            <w:pPr>
+              <w:pStyle w:val="ListParagraph"/>
+              <w:numPr>
+                <w:ilvl w:val="0"/>
+                <w:numId w:val="12"/>
+              </w:numPr>
+            </w:pPr>
+            <w:r>
+              <w:t>Features already existing will still function when updates occur</w:t>
+            </w:r>
+          </w:p>
+        </w:tc>
+      </w:tr>
+      <w:tr>
+        <w:trPr>
+          <w:trHeight w:val="8"/>
+        </w:trPr>
+        <w:tc>
+          <w:tcPr>
+            <w:tcW w:w="2744" w:type="dxa"/>
+          </w:tcPr>
+          <w:p>
+            <w:r>
+              <w:t>The system should support an increasing number of bookings.</w:t>
+            </w:r>
+          </w:p>
+        </w:tc>
+        <w:tc>
+          <w:tcPr>
+            <w:tcW w:w="2744" w:type="dxa"/>
+          </w:tcPr>
+          <w:p>
+            <w:r>
+              <w:t>Growing booking data being handled reliably allows for operational efficiency and business stability.</w:t>
+            </w:r>
+          </w:p>
+        </w:tc>
+        <w:tc>
+          <w:tcPr>
+            <w:tcW w:w="2748" w:type="dxa"/>
+          </w:tcPr>
+          <w:p>
+            <w:pPr>
+              <w:pStyle w:val="ListParagraph"/>
+              <w:numPr>
+                <w:ilvl w:val="0"/>
+                <w:numId w:val="12"/>
+              </w:numPr>
+            </w:pPr>
+            <w:r>
+              <w:t>No booking data loss as booking volume increases</w:t>
+            </w:r>
+          </w:p>
+          <w:p>
+            <w:pPr>
+              <w:pStyle w:val="ListParagraph"/>
+              <w:numPr>
+                <w:ilvl w:val="0"/>
+                <w:numId w:val="12"/>
+              </w:numPr>
+            </w:pPr>
+            <w:r>
+              <w:t>Booking history remains accessible as data grows</w:t>
+            </w:r>
+          </w:p>
         </w:tc>
       </w:tr>
       <w:tr>
@@ -2202,19 +3021,222 @@
           <w:tcPr>
             <w:tcW w:w="2744" w:type="dxa"/>
           </w:tcPr>
-          <w:p/>
+          <w:p>
+            <w:r>
+              <w:t>The system must handle multiple booking requests simultaneously.</w:t>
+            </w:r>
+          </w:p>
         </w:tc>
         <w:tc>
           <w:tcPr>
             <w:tcW w:w="2744" w:type="dxa"/>
           </w:tcPr>
-          <w:p/>
+          <w:p>
+            <w:r>
+              <w:t>This will prevent systems from crashing during high traffic and will make sure no potential bookings are lost.</w:t>
+            </w:r>
+          </w:p>
         </w:tc>
         <w:tc>
           <w:tcPr>
             <w:tcW w:w="2748" w:type="dxa"/>
           </w:tcPr>
-          <w:p/>
+          <w:p>
+            <w:pPr>
+              <w:pStyle w:val="ListParagraph"/>
+              <w:numPr>
+                <w:ilvl w:val="0"/>
+                <w:numId w:val="12"/>
+              </w:numPr>
+            </w:pPr>
+            <w:r>
+              <w:t>Support hundreds of booking requests</w:t>
+            </w:r>
+          </w:p>
+          <w:p>
+            <w:pPr>
+              <w:pStyle w:val="ListParagraph"/>
+              <w:numPr>
+                <w:ilvl w:val="0"/>
+                <w:numId w:val="12"/>
+              </w:numPr>
+            </w:pPr>
+            <w:r>
+              <w:t>No system crashes during peak booking times</w:t>
+            </w:r>
+          </w:p>
+        </w:tc>
+      </w:tr>
+      <w:tr>
+        <w:trPr>
+          <w:trHeight w:val="8"/>
+        </w:trPr>
+        <w:tc>
+          <w:tcPr>
+            <w:tcW w:w="2744" w:type="dxa"/>
+          </w:tcPr>
+          <w:p>
+            <w:r>
+              <w:t>The system must support multiple registered users</w:t>
+            </w:r>
+          </w:p>
+        </w:tc>
+        <w:tc>
+          <w:tcPr>
+            <w:tcW w:w="2744" w:type="dxa"/>
+          </w:tcPr>
+          <w:p>
+            <w:r>
+              <w:t>Handling many users ensures the problem can grow with the business without running into technical limitation.</w:t>
+            </w:r>
+          </w:p>
+        </w:tc>
+        <w:tc>
+          <w:tcPr>
+            <w:tcW w:w="2748" w:type="dxa"/>
+          </w:tcPr>
+          <w:p>
+            <w:pPr>
+              <w:pStyle w:val="ListParagraph"/>
+              <w:numPr>
+                <w:ilvl w:val="0"/>
+                <w:numId w:val="12"/>
+              </w:numPr>
+            </w:pPr>
+            <w:r>
+              <w:t>Support a minimum of 1000 registered accounts</w:t>
+            </w:r>
+          </w:p>
+          <w:p>
+            <w:pPr>
+              <w:pStyle w:val="ListParagraph"/>
+              <w:numPr>
+                <w:ilvl w:val="0"/>
+                <w:numId w:val="12"/>
+              </w:numPr>
+            </w:pPr>
+            <w:r>
+              <w:t>Account creation is responsive under heavy loads</w:t>
+            </w:r>
+          </w:p>
+        </w:tc>
+      </w:tr>
+      <w:tr>
+        <w:trPr>
+          <w:trHeight w:val="8"/>
+        </w:trPr>
+        <w:tc>
+          <w:tcPr>
+            <w:tcW w:w="2744" w:type="dxa"/>
+          </w:tcPr>
+          <w:p>
+            <w:r>
+              <w:t>The system must handle large volumes of booking data at once.</w:t>
+            </w:r>
+          </w:p>
+        </w:tc>
+        <w:tc>
+          <w:tcPr>
+            <w:tcW w:w="2744" w:type="dxa"/>
+          </w:tcPr>
+          <w:p>
+            <w:r>
+              <w:t xml:space="preserve">With the ability to handle large masses of booking data, the system will stay usable as the business grows and gains more traffic. This prevents halts in business process like staff productivity being slowed </w:t>
+            </w:r>
+            <w:r>
+              <w:lastRenderedPageBreak/>
+              <w:t>down and a loss of customer experience, especially in busy periods.</w:t>
+            </w:r>
+          </w:p>
+        </w:tc>
+        <w:tc>
+          <w:tcPr>
+            <w:tcW w:w="2748" w:type="dxa"/>
+          </w:tcPr>
+          <w:p>
+            <w:pPr>
+              <w:pStyle w:val="ListParagraph"/>
+              <w:numPr>
+                <w:ilvl w:val="0"/>
+                <w:numId w:val="12"/>
+              </w:numPr>
+            </w:pPr>
+            <w:r>
+              <w:lastRenderedPageBreak/>
+              <w:t>The system can process 100 booking records without slowing down</w:t>
+            </w:r>
+          </w:p>
+          <w:p>
+            <w:pPr>
+              <w:pStyle w:val="ListParagraph"/>
+              <w:numPr>
+                <w:ilvl w:val="0"/>
+                <w:numId w:val="12"/>
+              </w:numPr>
+            </w:pPr>
+            <w:r>
+              <w:t>Booking searches return within 5 seconds</w:t>
+            </w:r>
+          </w:p>
+        </w:tc>
+      </w:tr>
+      <w:tr>
+        <w:trPr>
+          <w:trHeight w:val="8"/>
+        </w:trPr>
+        <w:tc>
+          <w:tcPr>
+            <w:tcW w:w="2744" w:type="dxa"/>
+          </w:tcPr>
+          <w:p>
+            <w:r>
+              <w:t>The staff area must handle multiple staff users</w:t>
+            </w:r>
+          </w:p>
+        </w:tc>
+        <w:tc>
+          <w:tcPr>
+            <w:tcW w:w="2744" w:type="dxa"/>
+          </w:tcPr>
+          <w:p>
+            <w:r>
+              <w:t xml:space="preserve">This will improve internal productivity and allows staff to manage bookings as a team. </w:t>
+            </w:r>
+          </w:p>
+        </w:tc>
+        <w:tc>
+          <w:tcPr>
+            <w:tcW w:w="2748" w:type="dxa"/>
+          </w:tcPr>
+          <w:p>
+            <w:pPr>
+              <w:pStyle w:val="ListParagraph"/>
+              <w:numPr>
+                <w:ilvl w:val="0"/>
+                <w:numId w:val="12"/>
+              </w:numPr>
+            </w:pPr>
+            <w:r>
+              <w:t>Multiple staff members can access the staff area at once</w:t>
+            </w:r>
+          </w:p>
+          <w:p>
+            <w:pPr>
+              <w:pStyle w:val="ListParagraph"/>
+              <w:numPr>
+                <w:ilvl w:val="0"/>
+                <w:numId w:val="12"/>
+              </w:numPr>
+            </w:pPr>
+            <w:r>
+              <w:t xml:space="preserve">Staff actions don’t interfere with </w:t>
+            </w:r>
+            <w:proofErr w:type="spellStart"/>
+            <w:r>
+              <w:t>eachother</w:t>
+            </w:r>
+            <w:proofErr w:type="spellEnd"/>
+          </w:p>
         </w:tc>
       </w:tr>
       <w:tr>
@@ -2256,7 +3278,6 @@
           </w:tcPr>
           <w:p>
             <w:r>
-              <w:lastRenderedPageBreak/>
               <w:t>Non-Functional Requirement</w:t>
             </w:r>
           </w:p>
@@ -2628,6 +3649,7 @@
         </w:numPr>
       </w:pPr>
       <w:r>
+        <w:lastRenderedPageBreak/>
         <w:t>Talk about colours, images, layout, text, content and more.</w:t>
       </w:r>
     </w:p>
@@ -2687,7 +3709,15 @@
         </w:numPr>
       </w:pPr>
       <w:r>
-        <w:t>Make sure each one is specific to your particular solution and is not just generic</w:t>
+        <w:t xml:space="preserve">Make sure each one is specific to your </w:t>
+      </w:r>
+      <w:proofErr w:type="gramStart"/>
+      <w:r>
+        <w:t>particular solution</w:t>
+      </w:r>
+      <w:proofErr w:type="gramEnd"/>
+      <w:r>
+        <w:t xml:space="preserve"> and is not just generic</w:t>
       </w:r>
     </w:p>
     <w:p>
@@ -2760,7 +3790,7 @@
 </file>
 
 <file path=word/numbering.xml><?xml version="1.0" encoding="utf-8"?>
-<w:numbering xmlns:wpc="http://schemas.microsoft.com/office/word/2010/wordprocessingCanvas" xmlns:cx="http://schemas.microsoft.com/office/drawing/2014/chartex" xmlns:cx1="http://schemas.microsoft.com/office/drawing/2015/9/8/chartex" xmlns:cx2="http://schemas.microsoft.com/office/drawing/2015/10/21/chartex" xmlns:cx3="http://schemas.microsoft.com/office/drawing/2016/5/9/chartex" xmlns:cx4="http://schemas.microsoft.com/office/drawing/2016/5/10/chartex" xmlns:cx5="http://schemas.microsoft.com/office/drawing/2016/5/11/chartex" xmlns:cx6="http://schemas.microsoft.com/office/drawing/2016/5/12/chartex" xmlns:cx7="http://schemas.microsoft.com/office/drawing/2016/5/13/chartex" xmlns:cx8="http://schemas.microsoft.com/office/drawing/2016/5/14/chartex" xmlns:mc="http://schemas.openxmlformats.org/markup-compatibility/2006" xmlns:aink="http://schemas.microsoft.com/office/drawing/2016/ink" xmlns:am3d="http://schemas.microsoft.com/office/drawing/2017/model3d" xmlns:o="urn:schemas-microsoft-com:office:office" xmlns:r="http://schemas.openxmlformats.org/officeDocument/2006/relationships" xmlns:m="http://schemas.openxmlformats.org/officeDocument/2006/math" xmlns:v="urn:schemas-microsoft-com:vml" xmlns:wp14="http://schemas.microsoft.com/office/word/2010/wordprocessingDrawing" xmlns:wp="http://schemas.openxmlformats.org/drawingml/2006/wordprocessingDrawing" xmlns:w10="urn:schemas-microsoft-com:office:word" xmlns:w="http://schemas.openxmlformats.org/wordprocessingml/2006/main" xmlns:w14="http://schemas.microsoft.com/office/word/2010/wordml" xmlns:w15="http://schemas.microsoft.com/office/word/2012/wordml" xmlns:w16cex="http://schemas.microsoft.com/office/word/2018/wordml/cex" xmlns:w16cid="http://schemas.microsoft.com/office/word/2016/wordml/cid" xmlns:w16="http://schemas.microsoft.com/office/word/2018/wordml" xmlns:w16sdtdh="http://schemas.microsoft.com/office/word/2020/wordml/sdtdatahash" xmlns:w16se="http://schemas.microsoft.com/office/word/2015/wordml/symex" xmlns:wpg="http://schemas.microsoft.com/office/word/2010/wordprocessingGroup" xmlns:wpi="http://schemas.microsoft.com/office/word/2010/wordprocessingInk" xmlns:wne="http://schemas.microsoft.com/office/word/2006/wordml" xmlns:wps="http://schemas.microsoft.com/office/word/2010/wordprocessingShape" mc:Ignorable="w14 w15 w16se w16cid w16 w16cex w16sdtdh wp14">
+<w:numbering xmlns:wpc="http://schemas.microsoft.com/office/word/2010/wordprocessingCanvas" xmlns:cx="http://schemas.microsoft.com/office/drawing/2014/chartex" xmlns:cx1="http://schemas.microsoft.com/office/drawing/2015/9/8/chartex" xmlns:cx2="http://schemas.microsoft.com/office/drawing/2015/10/21/chartex" xmlns:cx3="http://schemas.microsoft.com/office/drawing/2016/5/9/chartex" xmlns:cx4="http://schemas.microsoft.com/office/drawing/2016/5/10/chartex" xmlns:cx5="http://schemas.microsoft.com/office/drawing/2016/5/11/chartex" xmlns:cx6="http://schemas.microsoft.com/office/drawing/2016/5/12/chartex" xmlns:cx7="http://schemas.microsoft.com/office/drawing/2016/5/13/chartex" xmlns:cx8="http://schemas.microsoft.com/office/drawing/2016/5/14/chartex" xmlns:mc="http://schemas.openxmlformats.org/markup-compatibility/2006" xmlns:aink="http://schemas.microsoft.com/office/drawing/2016/ink" xmlns:am3d="http://schemas.microsoft.com/office/drawing/2017/model3d" xmlns:o="urn:schemas-microsoft-com:office:office" xmlns:oel="http://schemas.microsoft.com/office/2019/extlst" xmlns:r="http://schemas.openxmlformats.org/officeDocument/2006/relationships" xmlns:m="http://schemas.openxmlformats.org/officeDocument/2006/math" xmlns:v="urn:schemas-microsoft-com:vml" xmlns:wp14="http://schemas.microsoft.com/office/word/2010/wordprocessingDrawing" xmlns:wp="http://schemas.openxmlformats.org/drawingml/2006/wordprocessingDrawing" xmlns:w10="urn:schemas-microsoft-com:office:word" xmlns:w="http://schemas.openxmlformats.org/wordprocessingml/2006/main" xmlns:w14="http://schemas.microsoft.com/office/word/2010/wordml" xmlns:w15="http://schemas.microsoft.com/office/word/2012/wordml" xmlns:w16cex="http://schemas.microsoft.com/office/word/2018/wordml/cex" xmlns:w16cid="http://schemas.microsoft.com/office/word/2016/wordml/cid" xmlns:w16="http://schemas.microsoft.com/office/word/2018/wordml" xmlns:w16du="http://schemas.microsoft.com/office/word/2023/wordml/word16du" xmlns:w16sdtdh="http://schemas.microsoft.com/office/word/2020/wordml/sdtdatahash" xmlns:w16sdtfl="http://schemas.microsoft.com/office/word/2024/wordml/sdtformatlock" xmlns:w16se="http://schemas.microsoft.com/office/word/2015/wordml/symex" xmlns:wpg="http://schemas.microsoft.com/office/word/2010/wordprocessingGroup" xmlns:wpi="http://schemas.microsoft.com/office/word/2010/wordprocessingInk" xmlns:wne="http://schemas.microsoft.com/office/word/2006/wordml" xmlns:wps="http://schemas.microsoft.com/office/word/2010/wordprocessingShape" mc:Ignorable="w14 w15 w16se w16cid w16 w16cex w16sdtdh w16sdtfl w16du wp14">
   <w:abstractNum w:abstractNumId="0" w15:restartNumberingAfterBreak="0">
     <w:nsid w:val="08D54ED0"/>
     <w:multiLevelType w:val="hybridMultilevel"/>
@@ -4228,50 +5258,50 @@
       </w:rPr>
     </w:lvl>
   </w:abstractNum>
-  <w:num w:numId="1">
+  <w:num w:numId="1" w16cid:durableId="946934938">
     <w:abstractNumId w:val="12"/>
   </w:num>
-  <w:num w:numId="2">
+  <w:num w:numId="2" w16cid:durableId="2071690236">
     <w:abstractNumId w:val="7"/>
   </w:num>
-  <w:num w:numId="3">
+  <w:num w:numId="3" w16cid:durableId="984240609">
     <w:abstractNumId w:val="9"/>
   </w:num>
-  <w:num w:numId="4">
+  <w:num w:numId="4" w16cid:durableId="1785080183">
     <w:abstractNumId w:val="3"/>
   </w:num>
-  <w:num w:numId="5">
+  <w:num w:numId="5" w16cid:durableId="1116680548">
     <w:abstractNumId w:val="4"/>
   </w:num>
-  <w:num w:numId="6">
+  <w:num w:numId="6" w16cid:durableId="132605296">
     <w:abstractNumId w:val="11"/>
   </w:num>
-  <w:num w:numId="7">
+  <w:num w:numId="7" w16cid:durableId="1619679418">
     <w:abstractNumId w:val="2"/>
   </w:num>
-  <w:num w:numId="8">
+  <w:num w:numId="8" w16cid:durableId="406533610">
     <w:abstractNumId w:val="0"/>
   </w:num>
-  <w:num w:numId="9">
+  <w:num w:numId="9" w16cid:durableId="1115633387">
     <w:abstractNumId w:val="6"/>
   </w:num>
-  <w:num w:numId="10">
+  <w:num w:numId="10" w16cid:durableId="1425229202">
     <w:abstractNumId w:val="5"/>
   </w:num>
-  <w:num w:numId="11">
+  <w:num w:numId="11" w16cid:durableId="1272972823">
     <w:abstractNumId w:val="1"/>
   </w:num>
-  <w:num w:numId="12">
+  <w:num w:numId="12" w16cid:durableId="310907566">
     <w:abstractNumId w:val="10"/>
   </w:num>
-  <w:num w:numId="13">
+  <w:num w:numId="13" w16cid:durableId="1779761606">
     <w:abstractNumId w:val="8"/>
   </w:num>
 </w:numbering>
 </file>
 
 <file path=word/styles.xml><?xml version="1.0" encoding="utf-8"?>
-<w:styles xmlns:mc="http://schemas.openxmlformats.org/markup-compatibility/2006" xmlns:r="http://schemas.openxmlformats.org/officeDocument/2006/relationships" xmlns:w="http://schemas.openxmlformats.org/wordprocessingml/2006/main" xmlns:w14="http://schemas.microsoft.com/office/word/2010/wordml" xmlns:w15="http://schemas.microsoft.com/office/word/2012/wordml" xmlns:w16cex="http://schemas.microsoft.com/office/word/2018/wordml/cex" xmlns:w16cid="http://schemas.microsoft.com/office/word/2016/wordml/cid" xmlns:w16="http://schemas.microsoft.com/office/word/2018/wordml" xmlns:w16sdtdh="http://schemas.microsoft.com/office/word/2020/wordml/sdtdatahash" xmlns:w16se="http://schemas.microsoft.com/office/word/2015/wordml/symex" mc:Ignorable="w14 w15 w16se w16cid w16 w16cex w16sdtdh">
+<w:styles xmlns:mc="http://schemas.openxmlformats.org/markup-compatibility/2006" xmlns:r="http://schemas.openxmlformats.org/officeDocument/2006/relationships" xmlns:w="http://schemas.openxmlformats.org/wordprocessingml/2006/main" xmlns:w14="http://schemas.microsoft.com/office/word/2010/wordml" xmlns:w15="http://schemas.microsoft.com/office/word/2012/wordml" xmlns:w16cex="http://schemas.microsoft.com/office/word/2018/wordml/cex" xmlns:w16cid="http://schemas.microsoft.com/office/word/2016/wordml/cid" xmlns:w16="http://schemas.microsoft.com/office/word/2018/wordml" xmlns:w16du="http://schemas.microsoft.com/office/word/2023/wordml/word16du" xmlns:w16sdtdh="http://schemas.microsoft.com/office/word/2020/wordml/sdtdatahash" xmlns:w16sdtfl="http://schemas.microsoft.com/office/word/2024/wordml/sdtformatlock" xmlns:w16se="http://schemas.microsoft.com/office/word/2015/wordml/symex" mc:Ignorable="w14 w15 w16se w16cid w16 w16cex w16sdtdh w16sdtfl w16du">
   <w:docDefaults>
     <w:rPrDefault>
       <w:rPr>

</xml_diff>